<commit_message>
editing laporan web service bab 2
</commit_message>
<xml_diff>
--- a/doc/Laporan Tugas Web Service Pemrograman Integratif.docx
+++ b/doc/Laporan Tugas Web Service Pemrograman Integratif.docx
@@ -7235,10 +7235,7 @@
       </w:r>
       <w:bookmarkEnd w:id="19"/>
     </w:p>
-    <w:p>
-      <w:bookmarkStart w:id="20" w:name="_GoBack"/>
-      <w:bookmarkEnd w:id="20"/>
-    </w:p>
+    <w:p/>
     <w:p>
       <w:r>
         <w:rPr>
@@ -7294,6 +7291,8 @@
           </wp:inline>
         </w:drawing>
       </w:r>
+      <w:bookmarkStart w:id="20" w:name="_GoBack"/>
+      <w:bookmarkEnd w:id="20"/>
     </w:p>
     <w:p>
       <w:pPr>
@@ -17454,6 +17453,7 @@
         <w:pStyle w:val="Heading1"/>
         <w:rPr>
           <w:rFonts w:ascii="Times New Roman" w:hAnsi="Times New Roman"/>
+          <w:szCs w:val="24"/>
         </w:rPr>
       </w:pPr>
       <w:bookmarkStart w:id="95" w:name="_Toc500603895"/>
@@ -17461,6 +17461,7 @@
       <w:r>
         <w:rPr>
           <w:rFonts w:ascii="Times New Roman" w:hAnsi="Times New Roman"/>
+          <w:szCs w:val="24"/>
         </w:rPr>
         <w:t>Pengembangan</w:t>
       </w:r>
@@ -17468,6 +17469,7 @@
       <w:r>
         <w:rPr>
           <w:rFonts w:ascii="Times New Roman" w:hAnsi="Times New Roman"/>
+          <w:szCs w:val="24"/>
         </w:rPr>
         <w:t xml:space="preserve"> Web Service</w:t>
       </w:r>
@@ -17476,56 +17478,49 @@
     <w:p>
       <w:pPr>
         <w:pStyle w:val="Heading1"/>
-        <w:numPr>
-          <w:ilvl w:val="0"/>
-          <w:numId w:val="0"/>
-        </w:numPr>
-        <w:ind w:left="432"/>
         <w:rPr>
           <w:rFonts w:ascii="Times New Roman" w:hAnsi="Times New Roman"/>
-        </w:rPr>
-      </w:pPr>
-    </w:p>
-    <w:p>
-      <w:pPr>
-        <w:pStyle w:val="Heading1"/>
+          <w:szCs w:val="24"/>
+        </w:rPr>
+      </w:pPr>
+      <w:bookmarkStart w:id="96" w:name="_Toc500603896"/>
+      <w:proofErr w:type="spellStart"/>
+      <w:r>
         <w:rPr>
           <w:rFonts w:ascii="Times New Roman" w:hAnsi="Times New Roman"/>
-        </w:rPr>
-      </w:pPr>
-      <w:bookmarkStart w:id="96" w:name="_Toc500603896"/>
-      <w:proofErr w:type="spellStart"/>
+          <w:szCs w:val="24"/>
+        </w:rPr>
+        <w:t>Lingkungan</w:t>
+      </w:r>
+      <w:proofErr w:type="spellEnd"/>
       <w:r>
         <w:rPr>
           <w:rFonts w:ascii="Times New Roman" w:hAnsi="Times New Roman"/>
-        </w:rPr>
-        <w:t>Lingkungan</w:t>
-      </w:r>
-      <w:proofErr w:type="spellEnd"/>
+          <w:szCs w:val="24"/>
+        </w:rPr>
+        <w:t xml:space="preserve"> </w:t>
+      </w:r>
+      <w:proofErr w:type="spellStart"/>
       <w:r>
         <w:rPr>
           <w:rFonts w:ascii="Times New Roman" w:hAnsi="Times New Roman"/>
-        </w:rPr>
-        <w:t xml:space="preserve"> </w:t>
-      </w:r>
-      <w:proofErr w:type="spellStart"/>
+          <w:szCs w:val="24"/>
+        </w:rPr>
+        <w:t>Pengujian</w:t>
+      </w:r>
+      <w:proofErr w:type="spellEnd"/>
       <w:r>
         <w:rPr>
           <w:rFonts w:ascii="Times New Roman" w:hAnsi="Times New Roman"/>
-        </w:rPr>
-        <w:t>Pengujian</w:t>
-      </w:r>
-      <w:proofErr w:type="spellEnd"/>
+          <w:szCs w:val="24"/>
+        </w:rPr>
+        <w:t xml:space="preserve"> Web Service</w:t>
+      </w:r>
+      <w:bookmarkEnd w:id="96"/>
       <w:r>
         <w:rPr>
           <w:rFonts w:ascii="Times New Roman" w:hAnsi="Times New Roman"/>
-        </w:rPr>
-        <w:t xml:space="preserve"> Web Service</w:t>
-      </w:r>
-      <w:bookmarkEnd w:id="96"/>
-      <w:r>
-        <w:rPr>
-          <w:rFonts w:ascii="Times New Roman" w:hAnsi="Times New Roman"/>
+          <w:szCs w:val="24"/>
         </w:rPr>
         <w:t xml:space="preserve"> </w:t>
       </w:r>
@@ -17598,6 +17593,7 @@
         <w:pStyle w:val="Heading1"/>
         <w:rPr>
           <w:rFonts w:ascii="Times New Roman" w:hAnsi="Times New Roman"/>
+          <w:szCs w:val="28"/>
         </w:rPr>
       </w:pPr>
       <w:bookmarkStart w:id="99" w:name="_Toc500603899"/>
@@ -17605,6 +17601,7 @@
       <w:r>
         <w:rPr>
           <w:rFonts w:ascii="Times New Roman" w:hAnsi="Times New Roman"/>
+          <w:szCs w:val="28"/>
         </w:rPr>
         <w:t>Identifikasi</w:t>
       </w:r>
@@ -17612,6 +17609,7 @@
       <w:r>
         <w:rPr>
           <w:rFonts w:ascii="Times New Roman" w:hAnsi="Times New Roman"/>
+          <w:szCs w:val="28"/>
         </w:rPr>
         <w:t xml:space="preserve"> </w:t>
       </w:r>
@@ -17619,6 +17617,7 @@
       <w:r>
         <w:rPr>
           <w:rFonts w:ascii="Times New Roman" w:hAnsi="Times New Roman"/>
+          <w:szCs w:val="28"/>
         </w:rPr>
         <w:t>dan</w:t>
       </w:r>
@@ -17626,6 +17625,7 @@
       <w:r>
         <w:rPr>
           <w:rFonts w:ascii="Times New Roman" w:hAnsi="Times New Roman"/>
+          <w:szCs w:val="28"/>
         </w:rPr>
         <w:t xml:space="preserve"> </w:t>
       </w:r>
@@ -17633,6 +17633,7 @@
       <w:r>
         <w:rPr>
           <w:rFonts w:ascii="Times New Roman" w:hAnsi="Times New Roman"/>
+          <w:szCs w:val="28"/>
         </w:rPr>
         <w:t>Rencana</w:t>
       </w:r>
@@ -17640,6 +17641,7 @@
       <w:r>
         <w:rPr>
           <w:rFonts w:ascii="Times New Roman" w:hAnsi="Times New Roman"/>
+          <w:szCs w:val="28"/>
         </w:rPr>
         <w:t xml:space="preserve"> </w:t>
       </w:r>
@@ -17647,6 +17649,7 @@
       <w:r>
         <w:rPr>
           <w:rFonts w:ascii="Times New Roman" w:hAnsi="Times New Roman"/>
+          <w:szCs w:val="28"/>
         </w:rPr>
         <w:t>Pengujian</w:t>
       </w:r>
@@ -17655,6 +17658,7 @@
       <w:r>
         <w:rPr>
           <w:rFonts w:ascii="Times New Roman" w:hAnsi="Times New Roman"/>
+          <w:szCs w:val="28"/>
         </w:rPr>
         <w:t xml:space="preserve"> </w:t>
       </w:r>
@@ -17664,6 +17668,7 @@
         <w:pStyle w:val="Heading1"/>
         <w:rPr>
           <w:rFonts w:ascii="Times New Roman" w:hAnsi="Times New Roman"/>
+          <w:szCs w:val="28"/>
         </w:rPr>
       </w:pPr>
       <w:bookmarkStart w:id="100" w:name="_Toc500603900"/>
@@ -17671,6 +17676,7 @@
       <w:r>
         <w:rPr>
           <w:rFonts w:ascii="Times New Roman" w:hAnsi="Times New Roman"/>
+          <w:szCs w:val="28"/>
         </w:rPr>
         <w:t>Deskripsi</w:t>
       </w:r>
@@ -17678,6 +17684,7 @@
       <w:r>
         <w:rPr>
           <w:rFonts w:ascii="Times New Roman" w:hAnsi="Times New Roman"/>
+          <w:szCs w:val="28"/>
         </w:rPr>
         <w:t xml:space="preserve"> </w:t>
       </w:r>
@@ -17685,6 +17692,7 @@
       <w:r>
         <w:rPr>
           <w:rFonts w:ascii="Times New Roman" w:hAnsi="Times New Roman"/>
+          <w:szCs w:val="28"/>
         </w:rPr>
         <w:t>dan</w:t>
       </w:r>
@@ -17692,6 +17700,7 @@
       <w:r>
         <w:rPr>
           <w:rFonts w:ascii="Times New Roman" w:hAnsi="Times New Roman"/>
+          <w:szCs w:val="28"/>
         </w:rPr>
         <w:t xml:space="preserve"> </w:t>
       </w:r>
@@ -17699,6 +17708,7 @@
       <w:r>
         <w:rPr>
           <w:rFonts w:ascii="Times New Roman" w:hAnsi="Times New Roman"/>
+          <w:szCs w:val="28"/>
         </w:rPr>
         <w:t>Hasil</w:t>
       </w:r>
@@ -17706,6 +17716,7 @@
       <w:r>
         <w:rPr>
           <w:rFonts w:ascii="Times New Roman" w:hAnsi="Times New Roman"/>
+          <w:szCs w:val="28"/>
         </w:rPr>
         <w:t xml:space="preserve"> </w:t>
       </w:r>
@@ -17713,6 +17724,7 @@
       <w:r>
         <w:rPr>
           <w:rFonts w:ascii="Times New Roman" w:hAnsi="Times New Roman"/>
+          <w:szCs w:val="28"/>
         </w:rPr>
         <w:t>Uji</w:t>
       </w:r>
@@ -17723,6 +17735,7 @@
       <w:pPr>
         <w:pStyle w:val="guide"/>
         <w:rPr>
+          <w:sz w:val="22"/>
           <w:lang w:val="sv-SE"/>
         </w:rPr>
       </w:pPr>

</xml_diff>

<commit_message>
Edit Laporan Akhir tugas web service
</commit_message>
<xml_diff>
--- a/doc/Laporan Tugas Web Service Pemrograman Integratif.docx
+++ b/doc/Laporan Tugas Web Service Pemrograman Integratif.docx
@@ -819,17 +819,6 @@
                 <w:szCs w:val="24"/>
               </w:rPr>
             </w:pPr>
-            <w:r>
-              <w:rPr>
-                <w:rFonts w:ascii="Times New Roman" w:hAnsi="Times New Roman"/>
-                <w:b w:val="0"/>
-                <w:i/>
-                <w:iCs/>
-                <w:sz w:val="24"/>
-                <w:szCs w:val="24"/>
-              </w:rPr>
-              <w:t>20</w:t>
-            </w:r>
           </w:p>
         </w:tc>
       </w:tr>
@@ -890,7 +879,7 @@
                 <w:sz w:val="22"/>
                 <w:szCs w:val="22"/>
               </w:rPr>
-              <w:t>Revisi</w:t>
+              <w:t>Dosen</w:t>
             </w:r>
             <w:proofErr w:type="spellEnd"/>
           </w:p>
@@ -906,21 +895,30 @@
               <w:rPr>
                 <w:rFonts w:ascii="Times New Roman" w:hAnsi="Times New Roman"/>
                 <w:b w:val="0"/>
-                <w:i/>
                 <w:iCs/>
                 <w:sz w:val="20"/>
               </w:rPr>
             </w:pPr>
+            <w:proofErr w:type="spellStart"/>
             <w:r>
               <w:rPr>
                 <w:rFonts w:ascii="Times New Roman" w:hAnsi="Times New Roman"/>
                 <w:b w:val="0"/>
-                <w:i/>
                 <w:iCs/>
                 <w:sz w:val="20"/>
               </w:rPr>
-              <w:t>0</w:t>
-            </w:r>
+              <w:t>Baskara</w:t>
+            </w:r>
+            <w:proofErr w:type="spellEnd"/>
+          </w:p>
+          <w:p/>
+          <w:p/>
+          <w:p/>
+          <w:p/>
+          <w:p>
+            <w:pPr>
+              <w:ind w:firstLine="720"/>
+            </w:pPr>
           </w:p>
         </w:tc>
         <w:tc>
@@ -7290,6 +7288,11 @@
             </a:graphic>
           </wp:inline>
         </w:drawing>
+      </w:r>
+    </w:p>
+    <w:p>
+      <w:r>
+        <w:tab/>
       </w:r>
       <w:bookmarkStart w:id="20" w:name="_GoBack"/>
       <w:bookmarkEnd w:id="20"/>
@@ -17986,7 +17989,7 @@
               <w:sz w:val="22"/>
               <w:szCs w:val="22"/>
             </w:rPr>
-            <w:t>8</w:t>
+            <w:t>7</w:t>
           </w:r>
           <w:r>
             <w:rPr>

</xml_diff>